<commit_message>
[Client] player 구조체 생성
</commit_message>
<xml_diff>
--- a/NGP_5팀_추진계획서_ver2.docx
+++ b/NGP_5팀_추진계획서_ver2.docx
@@ -8621,6 +8621,146 @@
             <w:pPr>
               <w:jc w:val="center"/>
               <w:rPr>
+                <w:color w:val="00B050"/>
+                <w:sz w:val="18"/>
+                <w:szCs w:val="18"/>
+              </w:rPr>
+            </w:pPr>
+            <w:r>
+              <w:rPr>
+                <w:rFonts w:hint="eastAsia"/>
+                <w:color w:val="00B050"/>
+                <w:sz w:val="18"/>
+                <w:szCs w:val="18"/>
+              </w:rPr>
+              <w:t>플레이어 정보에 관한 패킷 구조체 작업</w:t>
+            </w:r>
+          </w:p>
+          <w:p>
+            <w:pPr>
+              <w:jc w:val="center"/>
+              <w:rPr>
+                <w:strike/>
+                <w:sz w:val="18"/>
+                <w:szCs w:val="18"/>
+              </w:rPr>
+            </w:pPr>
+            <w:proofErr w:type="spellStart"/>
+            <w:r>
+              <w:rPr>
+                <w:color w:val="00B050"/>
+                <w:sz w:val="18"/>
+                <w:szCs w:val="18"/>
+              </w:rPr>
+              <w:t>interaction_player_</w:t>
+            </w:r>
+            <w:proofErr w:type="gramStart"/>
+            <w:r>
+              <w:rPr>
+                <w:color w:val="00B050"/>
+                <w:sz w:val="18"/>
+                <w:szCs w:val="18"/>
+              </w:rPr>
+              <w:t>status</w:t>
+            </w:r>
+            <w:proofErr w:type="spellEnd"/>
+            <w:r>
+              <w:rPr>
+                <w:color w:val="00B050"/>
+                <w:sz w:val="18"/>
+                <w:szCs w:val="18"/>
+              </w:rPr>
+              <w:t>(</w:t>
+            </w:r>
+            <w:proofErr w:type="gramEnd"/>
+            <w:r>
+              <w:rPr>
+                <w:color w:val="00B050"/>
+                <w:sz w:val="18"/>
+                <w:szCs w:val="18"/>
+              </w:rPr>
+              <w:t>)</w:t>
+            </w:r>
+          </w:p>
+        </w:tc>
+        <w:tc>
+          <w:tcPr>
+            <w:tcW w:w="1377" w:type="dxa"/>
+            <w:tcBorders>
+              <w:left w:val="single" w:sz="8" w:space="0" w:color="auto"/>
+              <w:right w:val="single" w:sz="8" w:space="0" w:color="auto"/>
+            </w:tcBorders>
+            <w:shd w:val="clear" w:color="auto" w:fill="C1E4F5" w:themeFill="accent1" w:themeFillTint="33"/>
+            <w:vAlign w:val="center"/>
+          </w:tcPr>
+          <w:p>
+            <w:pPr>
+              <w:jc w:val="center"/>
+              <w:rPr>
+                <w:strike/>
+                <w:sz w:val="18"/>
+                <w:szCs w:val="18"/>
+              </w:rPr>
+            </w:pPr>
+          </w:p>
+        </w:tc>
+        <w:tc>
+          <w:tcPr>
+            <w:tcW w:w="1377" w:type="dxa"/>
+            <w:tcBorders>
+              <w:left w:val="single" w:sz="8" w:space="0" w:color="auto"/>
+              <w:right w:val="single" w:sz="8" w:space="0" w:color="auto"/>
+            </w:tcBorders>
+            <w:shd w:val="clear" w:color="auto" w:fill="C1E4F5" w:themeFill="accent1" w:themeFillTint="33"/>
+            <w:vAlign w:val="center"/>
+          </w:tcPr>
+          <w:p>
+            <w:pPr>
+              <w:jc w:val="center"/>
+              <w:rPr>
+                <w:strike/>
+                <w:sz w:val="18"/>
+                <w:szCs w:val="18"/>
+              </w:rPr>
+            </w:pPr>
+          </w:p>
+        </w:tc>
+        <w:tc>
+          <w:tcPr>
+            <w:tcW w:w="1377" w:type="dxa"/>
+            <w:tcBorders>
+              <w:left w:val="single" w:sz="8" w:space="0" w:color="auto"/>
+              <w:right w:val="single" w:sz="8" w:space="0" w:color="auto"/>
+            </w:tcBorders>
+            <w:shd w:val="clear" w:color="auto" w:fill="C1E4F5" w:themeFill="accent1" w:themeFillTint="33"/>
+            <w:vAlign w:val="center"/>
+          </w:tcPr>
+          <w:p>
+            <w:pPr>
+              <w:jc w:val="center"/>
+              <w:rPr>
+                <w:strike/>
+                <w:sz w:val="18"/>
+                <w:szCs w:val="18"/>
+              </w:rPr>
+            </w:pPr>
+          </w:p>
+        </w:tc>
+        <w:tc>
+          <w:tcPr>
+            <w:tcW w:w="1377" w:type="dxa"/>
+            <w:tcBorders>
+              <w:left w:val="single" w:sz="8" w:space="0" w:color="auto"/>
+              <w:right w:val="single" w:sz="8" w:space="0" w:color="auto"/>
+            </w:tcBorders>
+            <w:shd w:val="clear" w:color="auto" w:fill="C1E4F5" w:themeFill="accent1" w:themeFillTint="33"/>
+            <w:vAlign w:val="center"/>
+          </w:tcPr>
+          <w:p>
+            <w:pPr>
+              <w:jc w:val="center"/>
+              <w:rPr>
+                <w:strike/>
                 <w:color w:val="000000"/>
                 <w:sz w:val="18"/>
                 <w:szCs w:val="18"/>
@@ -8629,17 +8769,19 @@
             <w:r>
               <w:rPr>
                 <w:rFonts w:hint="eastAsia"/>
+                <w:strike/>
                 <w:color w:val="000000"/>
                 <w:sz w:val="18"/>
                 <w:szCs w:val="18"/>
               </w:rPr>
-              <w:t>플레이어 정보에 관한 패킷 구조체 작업</w:t>
-            </w:r>
-          </w:p>
-          <w:p>
-            <w:pPr>
-              <w:jc w:val="center"/>
-              <w:rPr>
+              <w:t>플레이어 위치 서버에 송신</w:t>
+            </w:r>
+          </w:p>
+          <w:p>
+            <w:pPr>
+              <w:jc w:val="center"/>
+              <w:rPr>
+                <w:strike/>
                 <w:sz w:val="18"/>
                 <w:szCs w:val="18"/>
               </w:rPr>
@@ -8647,6 +8789,7 @@
             <w:proofErr w:type="spellStart"/>
             <w:r>
               <w:rPr>
+                <w:strike/>
                 <w:color w:val="000000"/>
                 <w:sz w:val="18"/>
                 <w:szCs w:val="18"/>
@@ -8656,6 +8799,7 @@
             <w:proofErr w:type="gramStart"/>
             <w:r>
               <w:rPr>
+                <w:strike/>
                 <w:color w:val="000000"/>
                 <w:sz w:val="18"/>
                 <w:szCs w:val="18"/>
@@ -8665,6 +8809,7 @@
             <w:proofErr w:type="spellEnd"/>
             <w:r>
               <w:rPr>
+                <w:strike/>
                 <w:color w:val="000000"/>
                 <w:sz w:val="18"/>
                 <w:szCs w:val="18"/>
@@ -8674,141 +8819,7 @@
             <w:proofErr w:type="gramEnd"/>
             <w:r>
               <w:rPr>
-                <w:color w:val="000000"/>
-                <w:sz w:val="18"/>
-                <w:szCs w:val="18"/>
-              </w:rPr>
-              <w:t>)</w:t>
-            </w:r>
-          </w:p>
-        </w:tc>
-        <w:tc>
-          <w:tcPr>
-            <w:tcW w:w="1377" w:type="dxa"/>
-            <w:tcBorders>
-              <w:left w:val="single" w:sz="8" w:space="0" w:color="auto"/>
-              <w:right w:val="single" w:sz="8" w:space="0" w:color="auto"/>
-            </w:tcBorders>
-            <w:shd w:val="clear" w:color="auto" w:fill="C1E4F5" w:themeFill="accent1" w:themeFillTint="33"/>
-            <w:vAlign w:val="center"/>
-          </w:tcPr>
-          <w:p>
-            <w:pPr>
-              <w:jc w:val="center"/>
-              <w:rPr>
-                <w:sz w:val="18"/>
-                <w:szCs w:val="18"/>
-              </w:rPr>
-            </w:pPr>
-          </w:p>
-        </w:tc>
-        <w:tc>
-          <w:tcPr>
-            <w:tcW w:w="1377" w:type="dxa"/>
-            <w:tcBorders>
-              <w:left w:val="single" w:sz="8" w:space="0" w:color="auto"/>
-              <w:right w:val="single" w:sz="8" w:space="0" w:color="auto"/>
-            </w:tcBorders>
-            <w:shd w:val="clear" w:color="auto" w:fill="C1E4F5" w:themeFill="accent1" w:themeFillTint="33"/>
-            <w:vAlign w:val="center"/>
-          </w:tcPr>
-          <w:p>
-            <w:pPr>
-              <w:jc w:val="center"/>
-              <w:rPr>
-                <w:sz w:val="18"/>
-                <w:szCs w:val="18"/>
-              </w:rPr>
-            </w:pPr>
-          </w:p>
-        </w:tc>
-        <w:tc>
-          <w:tcPr>
-            <w:tcW w:w="1377" w:type="dxa"/>
-            <w:tcBorders>
-              <w:left w:val="single" w:sz="8" w:space="0" w:color="auto"/>
-              <w:right w:val="single" w:sz="8" w:space="0" w:color="auto"/>
-            </w:tcBorders>
-            <w:shd w:val="clear" w:color="auto" w:fill="C1E4F5" w:themeFill="accent1" w:themeFillTint="33"/>
-            <w:vAlign w:val="center"/>
-          </w:tcPr>
-          <w:p>
-            <w:pPr>
-              <w:jc w:val="center"/>
-              <w:rPr>
-                <w:sz w:val="18"/>
-                <w:szCs w:val="18"/>
-              </w:rPr>
-            </w:pPr>
-          </w:p>
-        </w:tc>
-        <w:tc>
-          <w:tcPr>
-            <w:tcW w:w="1377" w:type="dxa"/>
-            <w:tcBorders>
-              <w:left w:val="single" w:sz="8" w:space="0" w:color="auto"/>
-              <w:right w:val="single" w:sz="8" w:space="0" w:color="auto"/>
-            </w:tcBorders>
-            <w:shd w:val="clear" w:color="auto" w:fill="C1E4F5" w:themeFill="accent1" w:themeFillTint="33"/>
-            <w:vAlign w:val="center"/>
-          </w:tcPr>
-          <w:p>
-            <w:pPr>
-              <w:jc w:val="center"/>
-              <w:rPr>
-                <w:color w:val="000000"/>
-                <w:sz w:val="18"/>
-                <w:szCs w:val="18"/>
-              </w:rPr>
-            </w:pPr>
-            <w:r>
-              <w:rPr>
-                <w:rFonts w:hint="eastAsia"/>
-                <w:color w:val="000000"/>
-                <w:sz w:val="18"/>
-                <w:szCs w:val="18"/>
-              </w:rPr>
-              <w:t>플레이어 위치 서버에 송신</w:t>
-            </w:r>
-          </w:p>
-          <w:p>
-            <w:pPr>
-              <w:jc w:val="center"/>
-              <w:rPr>
-                <w:sz w:val="18"/>
-                <w:szCs w:val="18"/>
-              </w:rPr>
-            </w:pPr>
-            <w:proofErr w:type="spellStart"/>
-            <w:r>
-              <w:rPr>
-                <w:color w:val="000000"/>
-                <w:sz w:val="18"/>
-                <w:szCs w:val="18"/>
-              </w:rPr>
-              <w:t>interaction_player_</w:t>
-            </w:r>
-            <w:proofErr w:type="gramStart"/>
-            <w:r>
-              <w:rPr>
-                <w:color w:val="000000"/>
-                <w:sz w:val="18"/>
-                <w:szCs w:val="18"/>
-              </w:rPr>
-              <w:t>status</w:t>
-            </w:r>
-            <w:proofErr w:type="spellEnd"/>
-            <w:r>
-              <w:rPr>
-                <w:color w:val="000000"/>
-                <w:sz w:val="18"/>
-                <w:szCs w:val="18"/>
-              </w:rPr>
-              <w:t>(</w:t>
-            </w:r>
-            <w:proofErr w:type="gramEnd"/>
-            <w:r>
-              <w:rPr>
+                <w:strike/>
                 <w:color w:val="000000"/>
                 <w:sz w:val="18"/>
                 <w:szCs w:val="18"/>
@@ -8952,7 +8963,6 @@
             <w:pPr>
               <w:jc w:val="center"/>
               <w:rPr>
-                <w:rFonts w:hint="eastAsia"/>
                 <w:strike/>
                 <w:color w:val="000000"/>
                 <w:sz w:val="18"/>
@@ -9059,7 +9069,6 @@
             <w:pPr>
               <w:jc w:val="center"/>
               <w:rPr>
-                <w:rFonts w:hint="eastAsia"/>
                 <w:strike/>
                 <w:sz w:val="18"/>
                 <w:szCs w:val="18"/>
@@ -9951,13 +9960,15 @@
             <w:pPr>
               <w:jc w:val="center"/>
               <w:rPr>
-                <w:sz w:val="18"/>
-                <w:szCs w:val="18"/>
-              </w:rPr>
-            </w:pPr>
-            <w:r>
-              <w:rPr>
-                <w:rFonts w:hint="eastAsia"/>
+                <w:strike/>
+                <w:sz w:val="18"/>
+                <w:szCs w:val="18"/>
+              </w:rPr>
+            </w:pPr>
+            <w:r>
+              <w:rPr>
+                <w:rFonts w:hint="eastAsia"/>
+                <w:strike/>
                 <w:sz w:val="18"/>
                 <w:szCs w:val="18"/>
               </w:rPr>
@@ -9968,6 +9979,7 @@
             <w:pPr>
               <w:jc w:val="center"/>
               <w:rPr>
+                <w:strike/>
                 <w:sz w:val="18"/>
                 <w:szCs w:val="18"/>
               </w:rPr>
@@ -9975,6 +9987,7 @@
             <w:proofErr w:type="spellStart"/>
             <w:r>
               <w:rPr>
+                <w:strike/>
                 <w:sz w:val="18"/>
                 <w:szCs w:val="18"/>
               </w:rPr>
@@ -9982,6 +9995,7 @@
             </w:r>
             <w:r>
               <w:rPr>
+                <w:strike/>
                 <w:sz w:val="18"/>
                 <w:szCs w:val="18"/>
               </w:rPr>
@@ -9991,6 +10005,7 @@
             <w:proofErr w:type="gramStart"/>
             <w:r>
               <w:rPr>
+                <w:strike/>
                 <w:sz w:val="18"/>
                 <w:szCs w:val="18"/>
               </w:rPr>
@@ -9999,6 +10014,7 @@
             <w:proofErr w:type="spellEnd"/>
             <w:r>
               <w:rPr>
+                <w:strike/>
                 <w:sz w:val="18"/>
                 <w:szCs w:val="18"/>
               </w:rPr>
@@ -10007,6 +10023,7 @@
             <w:proofErr w:type="gramEnd"/>
             <w:r>
               <w:rPr>
+                <w:strike/>
                 <w:sz w:val="18"/>
                 <w:szCs w:val="18"/>
               </w:rPr>
@@ -10028,6 +10045,7 @@
             <w:pPr>
               <w:jc w:val="center"/>
               <w:rPr>
+                <w:strike/>
                 <w:sz w:val="18"/>
                 <w:szCs w:val="18"/>
               </w:rPr>
@@ -10048,13 +10066,15 @@
             <w:pPr>
               <w:jc w:val="center"/>
               <w:rPr>
-                <w:sz w:val="18"/>
-                <w:szCs w:val="18"/>
-              </w:rPr>
-            </w:pPr>
-            <w:r>
-              <w:rPr>
-                <w:rFonts w:hint="eastAsia"/>
+                <w:strike/>
+                <w:sz w:val="18"/>
+                <w:szCs w:val="18"/>
+              </w:rPr>
+            </w:pPr>
+            <w:r>
+              <w:rPr>
+                <w:rFonts w:hint="eastAsia"/>
+                <w:strike/>
                 <w:sz w:val="18"/>
                 <w:szCs w:val="18"/>
               </w:rPr>
@@ -10076,6 +10096,7 @@
             <w:pPr>
               <w:jc w:val="center"/>
               <w:rPr>
+                <w:strike/>
                 <w:sz w:val="18"/>
                 <w:szCs w:val="18"/>
               </w:rPr>
@@ -10096,6 +10117,7 @@
             <w:pPr>
               <w:jc w:val="center"/>
               <w:rPr>
+                <w:strike/>
                 <w:color w:val="000000"/>
                 <w:sz w:val="18"/>
                 <w:szCs w:val="18"/>
@@ -10104,6 +10126,7 @@
             <w:r>
               <w:rPr>
                 <w:rFonts w:hint="eastAsia"/>
+                <w:strike/>
                 <w:color w:val="000000"/>
                 <w:sz w:val="18"/>
                 <w:szCs w:val="18"/>
@@ -10115,6 +10138,7 @@
             <w:pPr>
               <w:jc w:val="center"/>
               <w:rPr>
+                <w:strike/>
                 <w:sz w:val="18"/>
                 <w:szCs w:val="18"/>
               </w:rPr>
@@ -10123,6 +10147,7 @@
             <w:r>
               <w:rPr>
                 <w:rFonts w:hint="eastAsia"/>
+                <w:strike/>
                 <w:color w:val="000000"/>
                 <w:sz w:val="18"/>
                 <w:szCs w:val="18"/>
@@ -10133,6 +10158,7 @@
             <w:r>
               <w:rPr>
                 <w:rFonts w:hint="eastAsia"/>
+                <w:strike/>
                 <w:color w:val="000000"/>
                 <w:sz w:val="18"/>
                 <w:szCs w:val="18"/>
@@ -10142,6 +10168,7 @@
             <w:r>
               <w:rPr>
                 <w:rFonts w:hint="eastAsia"/>
+                <w:strike/>
                 <w:color w:val="000000"/>
                 <w:sz w:val="18"/>
                 <w:szCs w:val="18"/>
@@ -10153,6 +10180,7 @@
             <w:r>
               <w:rPr>
                 <w:rFonts w:hint="eastAsia"/>
+                <w:strike/>
                 <w:color w:val="000000"/>
                 <w:sz w:val="18"/>
                 <w:szCs w:val="18"/>
@@ -10163,6 +10191,7 @@
             <w:r>
               <w:rPr>
                 <w:rFonts w:hint="eastAsia"/>
+                <w:strike/>
                 <w:color w:val="000000"/>
                 <w:sz w:val="18"/>
                 <w:szCs w:val="18"/>
@@ -10185,13 +10214,15 @@
             <w:pPr>
               <w:jc w:val="center"/>
               <w:rPr>
-                <w:sz w:val="18"/>
-                <w:szCs w:val="18"/>
-              </w:rPr>
-            </w:pPr>
-            <w:r>
-              <w:rPr>
-                <w:rFonts w:hint="eastAsia"/>
+                <w:strike/>
+                <w:sz w:val="18"/>
+                <w:szCs w:val="18"/>
+              </w:rPr>
+            </w:pPr>
+            <w:r>
+              <w:rPr>
+                <w:rFonts w:hint="eastAsia"/>
+                <w:strike/>
                 <w:sz w:val="18"/>
                 <w:szCs w:val="18"/>
               </w:rPr>
@@ -10203,6 +10234,7 @@
             <w:pPr>
               <w:jc w:val="center"/>
               <w:rPr>
+                <w:strike/>
                 <w:color w:val="000000"/>
                 <w:sz w:val="18"/>
                 <w:szCs w:val="18"/>
@@ -10212,6 +10244,7 @@
             <w:r>
               <w:rPr>
                 <w:rFonts w:hint="eastAsia"/>
+                <w:strike/>
                 <w:sz w:val="18"/>
                 <w:szCs w:val="18"/>
               </w:rPr>
@@ -10221,6 +10254,7 @@
             <w:r>
               <w:rPr>
                 <w:rFonts w:hint="eastAsia"/>
+                <w:strike/>
                 <w:sz w:val="18"/>
                 <w:szCs w:val="18"/>
               </w:rPr>
@@ -10230,6 +10264,7 @@
             <w:r>
               <w:rPr>
                 <w:rFonts w:hint="eastAsia"/>
+                <w:strike/>
                 <w:sz w:val="18"/>
                 <w:szCs w:val="18"/>
               </w:rPr>
@@ -10239,6 +10274,7 @@
             <w:r>
               <w:rPr>
                 <w:rFonts w:hint="eastAsia"/>
+                <w:strike/>
                 <w:sz w:val="18"/>
                 <w:szCs w:val="18"/>
               </w:rPr>
@@ -11319,13 +11355,15 @@
             <w:pPr>
               <w:jc w:val="center"/>
               <w:rPr>
-                <w:sz w:val="18"/>
-                <w:szCs w:val="18"/>
-              </w:rPr>
-            </w:pPr>
-            <w:r>
-              <w:rPr>
-                <w:rFonts w:hint="eastAsia"/>
+                <w:strike/>
+                <w:sz w:val="18"/>
+                <w:szCs w:val="18"/>
+              </w:rPr>
+            </w:pPr>
+            <w:r>
+              <w:rPr>
+                <w:rFonts w:hint="eastAsia"/>
+                <w:strike/>
                 <w:sz w:val="18"/>
                 <w:szCs w:val="18"/>
               </w:rPr>
@@ -11344,6 +11382,7 @@
             <w:r>
               <w:rPr>
                 <w:rFonts w:hint="eastAsia"/>
+                <w:strike/>
                 <w:sz w:val="18"/>
                 <w:szCs w:val="18"/>
               </w:rPr>
@@ -11353,6 +11392,7 @@
             <w:r>
               <w:rPr>
                 <w:rFonts w:hint="eastAsia"/>
+                <w:strike/>
                 <w:sz w:val="18"/>
                 <w:szCs w:val="18"/>
               </w:rPr>
@@ -11362,6 +11402,7 @@
             <w:r>
               <w:rPr>
                 <w:rFonts w:hint="eastAsia"/>
+                <w:strike/>
                 <w:sz w:val="18"/>
                 <w:szCs w:val="18"/>
               </w:rPr>
@@ -11371,6 +11412,7 @@
             <w:r>
               <w:rPr>
                 <w:rFonts w:hint="eastAsia"/>
+                <w:strike/>
                 <w:sz w:val="18"/>
                 <w:szCs w:val="18"/>
               </w:rPr>
@@ -11392,10 +11434,63 @@
             <w:pPr>
               <w:jc w:val="center"/>
               <w:rPr>
-                <w:sz w:val="18"/>
-                <w:szCs w:val="18"/>
-              </w:rPr>
-            </w:pPr>
+                <w:rFonts w:hint="eastAsia"/>
+                <w:color w:val="00B050"/>
+                <w:sz w:val="18"/>
+                <w:szCs w:val="18"/>
+              </w:rPr>
+            </w:pPr>
+            <w:r>
+              <w:rPr>
+                <w:rFonts w:hint="eastAsia"/>
+                <w:color w:val="00B050"/>
+                <w:sz w:val="18"/>
+                <w:szCs w:val="18"/>
+              </w:rPr>
+              <w:t>플레이어 출력 함수 분리</w:t>
+            </w:r>
+          </w:p>
+          <w:p>
+            <w:pPr>
+              <w:jc w:val="center"/>
+              <w:rPr>
+                <w:rFonts w:hint="eastAsia"/>
+                <w:color w:val="00B050"/>
+                <w:sz w:val="18"/>
+                <w:szCs w:val="18"/>
+              </w:rPr>
+            </w:pPr>
+            <w:proofErr w:type="spellStart"/>
+            <w:proofErr w:type="gramStart"/>
+            <w:r>
+              <w:rPr>
+                <w:rFonts w:hint="eastAsia"/>
+                <w:color w:val="00B050"/>
+                <w:sz w:val="18"/>
+                <w:szCs w:val="18"/>
+              </w:rPr>
+              <w:t>drawRobot</w:t>
+            </w:r>
+            <w:proofErr w:type="spellEnd"/>
+            <w:r>
+              <w:rPr>
+                <w:rFonts w:hint="eastAsia"/>
+                <w:color w:val="00B050"/>
+                <w:sz w:val="18"/>
+                <w:szCs w:val="18"/>
+              </w:rPr>
+              <w:t>(</w:t>
+            </w:r>
+            <w:proofErr w:type="gramEnd"/>
+            <w:r>
+              <w:rPr>
+                <w:rFonts w:hint="eastAsia"/>
+                <w:color w:val="00B050"/>
+                <w:sz w:val="18"/>
+                <w:szCs w:val="18"/>
+              </w:rPr>
+              <w:t>)</w:t>
+            </w:r>
           </w:p>
         </w:tc>
         <w:tc>

</xml_diff>